<commit_message>
Último commit do Projeto Integrador
</commit_message>
<xml_diff>
--- a/LER - Levantamento de Requisitos/Integrador_nutricore.docx
+++ b/LER - Levantamento de Requisitos/Integrador_nutricore.docx
@@ -26975,58 +26975,58 @@
         </w:rPr>
         <w:t>A ideia é que a Matriz de Rastreabilidade seja uma ferramenta útil para o gerenciamento do projeto. Portanto, ela deve conter as informações que são mais relevantes para ajudar a equipe a entender as relações entre os diversos componentes e requisitos do projeto.</w:t>
       </w:r>
-    </w:p>
-    <w:p>
-      <w:pPr>
-        <w:rPr>
-          <w:rFonts w:cstheme="minorHAnsi"/>
-          <w:noProof/>
-          <w:sz w:val="24"/>
-          <w:szCs w:val="24"/>
-        </w:rPr>
-      </w:pPr>
-    </w:p>
-    <w:p>
-      <w:pPr>
-        <w:rPr>
-          <w:rFonts w:cstheme="minorHAnsi"/>
-          <w:noProof/>
-          <w:sz w:val="24"/>
-          <w:szCs w:val="24"/>
-        </w:rPr>
-      </w:pPr>
-    </w:p>
-    <w:p>
-      <w:pPr>
-        <w:rPr>
-          <w:rFonts w:cstheme="minorHAnsi"/>
-          <w:noProof/>
-          <w:sz w:val="24"/>
-          <w:szCs w:val="24"/>
-        </w:rPr>
-      </w:pPr>
-    </w:p>
-    <w:p>
-      <w:pPr>
-        <w:rPr>
-          <w:rFonts w:cstheme="minorHAnsi"/>
-          <w:noProof/>
-          <w:sz w:val="24"/>
-          <w:szCs w:val="24"/>
-        </w:rPr>
-      </w:pPr>
-    </w:p>
-    <w:p>
-      <w:pPr>
-        <w:rPr>
-          <w:rFonts w:cstheme="minorHAnsi"/>
-          <w:noProof/>
-          <w:sz w:val="24"/>
-          <w:szCs w:val="24"/>
-        </w:rPr>
-      </w:pPr>
       <w:bookmarkStart w:id="54" w:name="_GoBack"/>
       <w:bookmarkEnd w:id="54"/>
+    </w:p>
+    <w:p>
+      <w:pPr>
+        <w:rPr>
+          <w:rFonts w:cstheme="minorHAnsi"/>
+          <w:noProof/>
+          <w:sz w:val="24"/>
+          <w:szCs w:val="24"/>
+        </w:rPr>
+      </w:pPr>
+    </w:p>
+    <w:p>
+      <w:pPr>
+        <w:rPr>
+          <w:rFonts w:cstheme="minorHAnsi"/>
+          <w:noProof/>
+          <w:sz w:val="24"/>
+          <w:szCs w:val="24"/>
+        </w:rPr>
+      </w:pPr>
+    </w:p>
+    <w:p>
+      <w:pPr>
+        <w:rPr>
+          <w:rFonts w:cstheme="minorHAnsi"/>
+          <w:noProof/>
+          <w:sz w:val="24"/>
+          <w:szCs w:val="24"/>
+        </w:rPr>
+      </w:pPr>
+    </w:p>
+    <w:p>
+      <w:pPr>
+        <w:rPr>
+          <w:rFonts w:cstheme="minorHAnsi"/>
+          <w:noProof/>
+          <w:sz w:val="24"/>
+          <w:szCs w:val="24"/>
+        </w:rPr>
+      </w:pPr>
+    </w:p>
+    <w:p>
+      <w:pPr>
+        <w:rPr>
+          <w:rFonts w:cstheme="minorHAnsi"/>
+          <w:noProof/>
+          <w:sz w:val="24"/>
+          <w:szCs w:val="24"/>
+        </w:rPr>
+      </w:pPr>
     </w:p>
     <w:p>
       <w:pPr>
@@ -38950,7 +38950,7 @@
 </file>
 
 <file path=customXml/itemProps4.xml><?xml version="1.0" encoding="utf-8"?>
-<ds:datastoreItem xmlns:ds="http://schemas.openxmlformats.org/officeDocument/2006/customXml" ds:itemID="{196F3423-BCAA-463A-9E4C-31CB0EDF042A}">
+<ds:datastoreItem xmlns:ds="http://schemas.openxmlformats.org/officeDocument/2006/customXml" ds:itemID="{CF4A4A2B-6D59-439D-A918-F77956C49B96}">
   <ds:schemaRefs>
     <ds:schemaRef ds:uri="http://schemas.openxmlformats.org/officeDocument/2006/bibliography"/>
   </ds:schemaRefs>

</xml_diff>